<commit_message>
Rough draft finished, need to spell check
</commit_message>
<xml_diff>
--- a/Reports/ExtensionPlanReportV2.docx
+++ b/Reports/ExtensionPlanReportV2.docx
@@ -165,7 +165,19 @@
         <w:rPr>
           <w:rFonts w:cstheme="minorHAnsi"/>
         </w:rPr>
-        <w:t xml:space="preserve"> which may be exasterabated by wildfire smoke</w:t>
+        <w:t xml:space="preserve"> which may be </w:t>
+      </w:r>
+      <w:r>
+        <w:rPr>
+          <w:rFonts w:cstheme="minorHAnsi"/>
+        </w:rPr>
+        <w:t>exacerbated</w:t>
+      </w:r>
+      <w:r>
+        <w:rPr>
+          <w:rFonts w:cstheme="minorHAnsi"/>
+        </w:rPr>
+        <w:t xml:space="preserve"> by wildfire smoke</w:t>
       </w:r>
       <w:r>
         <w:rPr>
@@ -183,20 +195,44 @@
         <w:rPr>
           <w:rFonts w:cstheme="minorHAnsi"/>
         </w:rPr>
-        <w:t xml:space="preserve"> Overall, with these facts in mind the authors believes that city officials would be interested in knowing whether or not the the future impact of wildfire smoke is an issue they should be concerned with due to the relative in increase in older populations. To give a potential example of an issue arising from smoke, if the smoke trend continues to increase, then the healthcare sector may have to increase its numbers of employees to keep up with the number of elderly people. However, if the proportion of elderly people is too high, then the city may have to hire externally. </w:t>
-      </w:r>
-    </w:p>
-    <w:p>
-      <w:pPr>
-        <w:rPr>
-          <w:rFonts w:cstheme="minorHAnsi"/>
-        </w:rPr>
-      </w:pPr>
-      <w:r>
-        <w:rPr>
-          <w:rFonts w:cstheme="minorHAnsi"/>
-        </w:rPr>
-        <w:t xml:space="preserve">This analyis is potentially interesting to the author because it will help improves the author’s understanding of the relationships between wildfire smoke and health, provide the author with an opportunity to work with US Census Bureau data [3], and be a good exercise for the author in trying to create a policy recommendation based on data and statistical techniques. With that being said, in this work the author hopes to learn how to use the US Census Bureau API and create a good policy recommendation. </w:t>
+        <w:t xml:space="preserve"> Overall, with these facts in mind the authors believes that city officials would be interested in knowing whether or not the future impact of wildfire smoke is an issue they should be concerned with due to the </w:t>
+      </w:r>
+      <w:r>
+        <w:rPr>
+          <w:rFonts w:cstheme="minorHAnsi"/>
+        </w:rPr>
+        <w:t>relative</w:t>
+      </w:r>
+      <w:r>
+        <w:rPr>
+          <w:rFonts w:cstheme="minorHAnsi"/>
+        </w:rPr>
+        <w:t xml:space="preserve"> increase in older populations. To give a potential example of an issue arising from smoke, if the smoke trend continues to increase, then the healthcare sector may have to increase its numbers of employees to keep up with the number of elderly people. However, if the proportion of elderly people is too high, then the city may have to hire externally. </w:t>
+      </w:r>
+    </w:p>
+    <w:p>
+      <w:pPr>
+        <w:rPr>
+          <w:rFonts w:cstheme="minorHAnsi"/>
+        </w:rPr>
+      </w:pPr>
+      <w:r>
+        <w:rPr>
+          <w:rFonts w:cstheme="minorHAnsi"/>
+        </w:rPr>
+        <w:t xml:space="preserve">This </w:t>
+      </w:r>
+      <w:r>
+        <w:rPr>
+          <w:rFonts w:cstheme="minorHAnsi"/>
+        </w:rPr>
+        <w:t>analysis</w:t>
+      </w:r>
+      <w:r>
+        <w:rPr>
+          <w:rFonts w:cstheme="minorHAnsi"/>
+        </w:rPr>
+        <w:t xml:space="preserve"> is potentially interesting to the author because it will help improves the author’s understanding of the relationships between wildfire smoke and health, provide the author with an opportunity to work with US Census Bureau data [3], and be a good exercise for the author in trying to create a policy recommendation based on data and statistical techniques. With that being said, in this work the author hopes to learn how to use the US Census Bureau API and create a good policy recommendation. </w:t>
       </w:r>
     </w:p>
     <w:p>
@@ -215,8 +251,62 @@
           <w:bCs/>
           <w:color w:val="000000"/>
         </w:rPr>
-        <w:t>Impact focus</w:t>
-      </w:r>
+        <w:t>Impact focus:</w:t>
+      </w:r>
+    </w:p>
+    <w:p>
+      <w:pPr>
+        <w:rPr>
+          <w:rFonts w:cstheme="minorHAnsi"/>
+          <w:color w:val="000000"/>
+        </w:rPr>
+      </w:pPr>
+      <w:r>
+        <w:rPr>
+          <w:rFonts w:cstheme="minorHAnsi"/>
+          <w:color w:val="000000"/>
+        </w:rPr>
+        <w:t>The specific focus area of this study will be on health care.</w:t>
+      </w:r>
+      <w:r>
+        <w:rPr>
+          <w:rFonts w:cstheme="minorHAnsi"/>
+          <w:color w:val="000000"/>
+        </w:rPr>
+        <w:t xml:space="preserve"> As stated in the problem statement section of this document, the analysis will be focused on how the increasing elderly population who are more likely to have health issues that can increase the negative effects of wildfire smoke, could affect the healthcare industry in Leavenworth, Kansas. </w:t>
+      </w:r>
+    </w:p>
+    <w:p>
+      <w:pPr>
+        <w:rPr>
+          <w:rFonts w:cstheme="minorHAnsi"/>
+          <w:color w:val="000000"/>
+        </w:rPr>
+      </w:pPr>
+    </w:p>
+    <w:p>
+      <w:pPr>
+        <w:rPr>
+          <w:rFonts w:cstheme="minorHAnsi"/>
+          <w:color w:val="000000"/>
+        </w:rPr>
+      </w:pPr>
+    </w:p>
+    <w:p>
+      <w:pPr>
+        <w:rPr>
+          <w:rFonts w:cstheme="minorHAnsi"/>
+          <w:color w:val="000000"/>
+        </w:rPr>
+      </w:pPr>
+    </w:p>
+    <w:p>
+      <w:pPr>
+        <w:rPr>
+          <w:rFonts w:cstheme="minorHAnsi"/>
+          <w:color w:val="000000"/>
+        </w:rPr>
+      </w:pPr>
       <w:r>
         <w:rPr>
           <w:rFonts w:cstheme="minorHAnsi"/>
@@ -224,6 +314,14 @@
           <w:bCs/>
           <w:color w:val="000000"/>
         </w:rPr>
+        <w:lastRenderedPageBreak/>
+        <w:t>Data or model to be used</w:t>
+      </w:r>
+      <w:r>
+        <w:rPr>
+          <w:rFonts w:cstheme="minorHAnsi"/>
+          <w:color w:val="000000"/>
+        </w:rPr>
         <w:t>:</w:t>
       </w:r>
     </w:p>
@@ -239,31 +337,423 @@
           <w:rFonts w:cstheme="minorHAnsi"/>
           <w:color w:val="000000"/>
         </w:rPr>
-        <w:t>The specific focus area of this study will be on health care.</w:t>
-      </w:r>
-      <w:r>
-        <w:rPr>
-          <w:rFonts w:cstheme="minorHAnsi"/>
-          <w:color w:val="000000"/>
-        </w:rPr>
-        <w:t xml:space="preserve"> As stated in the problem statement section of this document, the analysis will be focused on how the increasing elderly population who are more likely to have health issues that can increase the negative effects of wildfire smoke, could affect the healthcare industry in Leavenworth, Kansas. </w:t>
-      </w:r>
-    </w:p>
-    <w:p>
-      <w:pPr>
-        <w:rPr>
-          <w:rFonts w:cstheme="minorHAnsi"/>
-          <w:color w:val="000000"/>
-        </w:rPr>
-      </w:pPr>
-    </w:p>
-    <w:p>
-      <w:pPr>
-        <w:rPr>
-          <w:rFonts w:cstheme="minorHAnsi"/>
-          <w:color w:val="000000"/>
-        </w:rPr>
-      </w:pPr>
+        <w:t>In terms of the data being used for this work, the two datasets</w:t>
+      </w:r>
+      <w:r>
+        <w:rPr>
+          <w:rFonts w:cstheme="minorHAnsi"/>
+          <w:color w:val="000000"/>
+        </w:rPr>
+        <w:t xml:space="preserve"> [8, 9]</w:t>
+      </w:r>
+      <w:r>
+        <w:rPr>
+          <w:rFonts w:cstheme="minorHAnsi"/>
+          <w:color w:val="000000"/>
+        </w:rPr>
+        <w:t xml:space="preserve"> from the first part of this project will obviously be reused for smoke and air quality </w:t>
+      </w:r>
+      <w:r>
+        <w:rPr>
+          <w:rFonts w:cstheme="minorHAnsi"/>
+          <w:color w:val="000000"/>
+        </w:rPr>
+        <w:t>analysis</w:t>
+      </w:r>
+      <w:r>
+        <w:rPr>
+          <w:rFonts w:cstheme="minorHAnsi"/>
+          <w:color w:val="000000"/>
+        </w:rPr>
+        <w:t xml:space="preserve">. </w:t>
+      </w:r>
+      <w:r>
+        <w:rPr>
+          <w:rFonts w:cstheme="minorHAnsi"/>
+          <w:color w:val="000000"/>
+        </w:rPr>
+        <w:t xml:space="preserve">The first dataset comes from </w:t>
+      </w:r>
+      <w:r>
+        <w:rPr>
+          <w:rFonts w:cstheme="minorHAnsi"/>
+          <w:color w:val="000000"/>
+        </w:rPr>
+        <w:t xml:space="preserve">the USGS </w:t>
+      </w:r>
+      <w:r>
+        <w:rPr>
+          <w:rFonts w:cstheme="minorHAnsi"/>
+          <w:color w:val="000000"/>
+        </w:rPr>
+        <w:t xml:space="preserve">[8], which in short contains wildfire data (polygons and metadata) that occurred from the 1800s to 2021. This wildfire dataset is planned to be used to estimate and project the smoke impact on Leavenworth using historical fire data and statistical </w:t>
+      </w:r>
+      <w:r>
+        <w:rPr>
+          <w:rFonts w:cstheme="minorHAnsi"/>
+          <w:color w:val="000000"/>
+        </w:rPr>
+        <w:t>techniques</w:t>
+      </w:r>
+      <w:r>
+        <w:rPr>
+          <w:rFonts w:cstheme="minorHAnsi"/>
+          <w:color w:val="000000"/>
+        </w:rPr>
+        <w:t xml:space="preserve"> </w:t>
+      </w:r>
+      <w:r>
+        <w:rPr>
+          <w:rFonts w:cstheme="minorHAnsi"/>
+          <w:color w:val="000000"/>
+        </w:rPr>
+        <w:t>such as</w:t>
+      </w:r>
+      <w:r>
+        <w:rPr>
+          <w:rFonts w:cstheme="minorHAnsi"/>
+          <w:color w:val="000000"/>
+        </w:rPr>
+        <w:t xml:space="preserve"> linear regression</w:t>
+      </w:r>
+      <w:r>
+        <w:rPr>
+          <w:rFonts w:cstheme="minorHAnsi"/>
+          <w:color w:val="000000"/>
+        </w:rPr>
+        <w:t xml:space="preserve"> modeling</w:t>
+      </w:r>
+      <w:r>
+        <w:rPr>
+          <w:rFonts w:cstheme="minorHAnsi"/>
+          <w:color w:val="000000"/>
+        </w:rPr>
+        <w:t xml:space="preserve"> and </w:t>
+      </w:r>
+      <w:r>
+        <w:rPr>
+          <w:rFonts w:cstheme="minorHAnsi"/>
+          <w:color w:val="000000"/>
+        </w:rPr>
+        <w:t>autoregressive integrating moving average (ARIMA) modeling.</w:t>
+      </w:r>
+      <w:r>
+        <w:rPr>
+          <w:rFonts w:cstheme="minorHAnsi"/>
+          <w:color w:val="000000"/>
+        </w:rPr>
+        <w:t xml:space="preserve"> The reason the estimate smoke impact metric is important is to be able to show policymakers whether or not Leavenworth is at risk in the future of having a lower averaged air quality. </w:t>
+      </w:r>
+      <w:r>
+        <w:rPr>
+          <w:rFonts w:cstheme="minorHAnsi"/>
+          <w:color w:val="000000"/>
+        </w:rPr>
+        <w:t xml:space="preserve">In terms of </w:t>
+      </w:r>
+      <w:r>
+        <w:rPr>
+          <w:rFonts w:cstheme="minorHAnsi"/>
+          <w:color w:val="000000"/>
+        </w:rPr>
+        <w:t>permissible</w:t>
+      </w:r>
+      <w:r>
+        <w:rPr>
+          <w:rFonts w:cstheme="minorHAnsi"/>
+          <w:color w:val="000000"/>
+        </w:rPr>
+        <w:t xml:space="preserve"> use, this dataset is “</w:t>
+      </w:r>
+      <w:r>
+        <w:rPr>
+          <w:rFonts w:cstheme="minorHAnsi"/>
+          <w:color w:val="000000"/>
+        </w:rPr>
+        <w:t>freely redistributable with proper metadata and source attribution</w:t>
+      </w:r>
+      <w:r>
+        <w:rPr>
+          <w:rFonts w:cstheme="minorHAnsi"/>
+          <w:color w:val="000000"/>
+        </w:rPr>
+        <w:t>” and has one requirement stated to be “</w:t>
+      </w:r>
+      <w:r>
+        <w:rPr>
+          <w:rFonts w:cstheme="minorHAnsi"/>
+          <w:color w:val="000000"/>
+        </w:rPr>
+        <w:t>The U.S. Geological Survey requests to be acknowledged as originator of these data in future products or derivative research.</w:t>
+      </w:r>
+      <w:r>
+        <w:rPr>
+          <w:rFonts w:cstheme="minorHAnsi"/>
+          <w:color w:val="000000"/>
+        </w:rPr>
+        <w:t>“</w:t>
+      </w:r>
+      <w:r>
+        <w:rPr>
+          <w:rFonts w:cstheme="minorHAnsi"/>
+          <w:color w:val="000000"/>
+        </w:rPr>
+        <w:t xml:space="preserve"> [8]</w:t>
+      </w:r>
+      <w:r>
+        <w:rPr>
+          <w:rFonts w:cstheme="minorHAnsi"/>
+          <w:color w:val="000000"/>
+        </w:rPr>
+        <w:t xml:space="preserve"> </w:t>
+      </w:r>
+    </w:p>
+    <w:p>
+      <w:pPr>
+        <w:rPr>
+          <w:rFonts w:cstheme="minorHAnsi"/>
+          <w:color w:val="000000"/>
+        </w:rPr>
+      </w:pPr>
+      <w:r>
+        <w:rPr>
+          <w:rFonts w:cstheme="minorHAnsi"/>
+          <w:color w:val="000000"/>
+        </w:rPr>
+        <w:t xml:space="preserve">The second dataset comes from [9], which is an API designed “to obtain row-level data from the EPA’s Air Quality System database” [9].  </w:t>
+      </w:r>
+      <w:r>
+        <w:rPr>
+          <w:rFonts w:cstheme="minorHAnsi"/>
+          <w:color w:val="000000"/>
+        </w:rPr>
+        <w:t xml:space="preserve">This dataset contains historical and current air quality index (AQI) measurements across the United States. To be specific, air quality index is a measurement that ranges from 0-500, and has five main measurements, which are ground-level ozone, particle pollution, carbon monoxide, sulfur dioxide, and nitrogen dioxide [10]. The reason this dataset will be leveraged is to provide an estimate for the historical AQI levels of Leavenworth, Kansas to help determine if any trends exist between wildfire smoke, air quality, and public health in Leavenworth specifically. </w:t>
+      </w:r>
+      <w:r>
+        <w:rPr>
+          <w:rFonts w:cstheme="minorHAnsi"/>
+          <w:color w:val="000000"/>
+        </w:rPr>
+        <w:t xml:space="preserve">The terms of service for this dataset can be found on the dataset website [16]. </w:t>
+      </w:r>
+    </w:p>
+    <w:p>
+      <w:pPr>
+        <w:rPr>
+          <w:rFonts w:cstheme="minorHAnsi"/>
+          <w:color w:val="000000"/>
+        </w:rPr>
+      </w:pPr>
+      <w:r>
+        <w:rPr>
+          <w:rFonts w:cstheme="minorHAnsi"/>
+          <w:color w:val="000000"/>
+        </w:rPr>
+        <w:t xml:space="preserve">The last </w:t>
+      </w:r>
+      <w:r>
+        <w:rPr>
+          <w:rFonts w:cstheme="minorHAnsi"/>
+          <w:color w:val="000000"/>
+        </w:rPr>
+        <w:t>data source</w:t>
+      </w:r>
+      <w:r>
+        <w:rPr>
+          <w:rFonts w:cstheme="minorHAnsi"/>
+          <w:color w:val="000000"/>
+        </w:rPr>
+        <w:t xml:space="preserve"> </w:t>
+      </w:r>
+      <w:r>
+        <w:rPr>
+          <w:rFonts w:cstheme="minorHAnsi"/>
+          <w:color w:val="000000"/>
+        </w:rPr>
+        <w:t xml:space="preserve">this analysis plans on incorporating </w:t>
+      </w:r>
+      <w:r>
+        <w:rPr>
+          <w:rFonts w:cstheme="minorHAnsi"/>
+          <w:color w:val="000000"/>
+        </w:rPr>
+        <w:t>is</w:t>
+      </w:r>
+      <w:r>
+        <w:rPr>
+          <w:rFonts w:cstheme="minorHAnsi"/>
+          <w:color w:val="000000"/>
+        </w:rPr>
+        <w:t xml:space="preserve"> from</w:t>
+      </w:r>
+      <w:r>
+        <w:rPr>
+          <w:rFonts w:cstheme="minorHAnsi"/>
+          <w:color w:val="000000"/>
+        </w:rPr>
+        <w:t xml:space="preserve"> the </w:t>
+      </w:r>
+      <w:r>
+        <w:rPr>
+          <w:rFonts w:cstheme="minorHAnsi"/>
+          <w:color w:val="000000"/>
+        </w:rPr>
+        <w:t>US</w:t>
+      </w:r>
+      <w:r>
+        <w:rPr>
+          <w:rFonts w:cstheme="minorHAnsi"/>
+          <w:color w:val="000000"/>
+        </w:rPr>
+        <w:t xml:space="preserve"> </w:t>
+      </w:r>
+      <w:r>
+        <w:rPr>
+          <w:rFonts w:cstheme="minorHAnsi"/>
+          <w:color w:val="000000"/>
+        </w:rPr>
+        <w:t>C</w:t>
+      </w:r>
+      <w:r>
+        <w:rPr>
+          <w:rFonts w:cstheme="minorHAnsi"/>
+          <w:color w:val="000000"/>
+        </w:rPr>
+        <w:t xml:space="preserve">ensus </w:t>
+      </w:r>
+      <w:r>
+        <w:rPr>
+          <w:rFonts w:cstheme="minorHAnsi"/>
+          <w:color w:val="000000"/>
+        </w:rPr>
+        <w:t>B</w:t>
+      </w:r>
+      <w:r>
+        <w:rPr>
+          <w:rFonts w:cstheme="minorHAnsi"/>
+          <w:color w:val="000000"/>
+        </w:rPr>
+        <w:t>ureau</w:t>
+      </w:r>
+      <w:r>
+        <w:rPr>
+          <w:rFonts w:cstheme="minorHAnsi"/>
+          <w:color w:val="000000"/>
+        </w:rPr>
+        <w:t xml:space="preserve"> [3]</w:t>
+      </w:r>
+      <w:r>
+        <w:rPr>
+          <w:rFonts w:cstheme="minorHAnsi"/>
+          <w:color w:val="000000"/>
+        </w:rPr>
+        <w:t>.</w:t>
+      </w:r>
+      <w:r>
+        <w:rPr>
+          <w:rFonts w:cstheme="minorHAnsi"/>
+          <w:color w:val="000000"/>
+        </w:rPr>
+        <w:t xml:space="preserve"> Using an API, important, temporal information about the city of Leavenworth such as demographics, health, and employment information can be extracted and analyzed. For this work, we plan to use such data in conjunction with smoke estimates and AQI estimates to derive new estimates that measure both the current and historical burden on the health care industry in Leavenworth. While the author is not currently aware of any specific healthcare-based estimates, research will be done as a part of this report to find appropriate metrics. </w:t>
+      </w:r>
+      <w:r>
+        <w:rPr>
+          <w:rFonts w:cstheme="minorHAnsi"/>
+          <w:color w:val="000000"/>
+        </w:rPr>
+        <w:t xml:space="preserve">For example, </w:t>
+      </w:r>
+      <w:r>
+        <w:rPr>
+          <w:rFonts w:cstheme="minorHAnsi"/>
+          <w:color w:val="000000"/>
+        </w:rPr>
+        <w:t>the initial plan is to research</w:t>
+      </w:r>
+      <w:r>
+        <w:rPr>
+          <w:rFonts w:cstheme="minorHAnsi"/>
+          <w:color w:val="000000"/>
+        </w:rPr>
+        <w:t xml:space="preserve"> models that estimate health conditions based on age, </w:t>
+      </w:r>
+      <w:r>
+        <w:rPr>
+          <w:rFonts w:cstheme="minorHAnsi"/>
+          <w:color w:val="000000"/>
+        </w:rPr>
+        <w:t>research</w:t>
+      </w:r>
+      <w:r>
+        <w:rPr>
+          <w:rFonts w:cstheme="minorHAnsi"/>
+          <w:color w:val="000000"/>
+        </w:rPr>
+        <w:t xml:space="preserve"> smoke impacts based on health conditions</w:t>
+      </w:r>
+      <w:r>
+        <w:rPr>
+          <w:rFonts w:cstheme="minorHAnsi"/>
+          <w:color w:val="000000"/>
+        </w:rPr>
+        <w:t>,</w:t>
+      </w:r>
+      <w:r>
+        <w:rPr>
+          <w:rFonts w:cstheme="minorHAnsi"/>
+          <w:color w:val="000000"/>
+        </w:rPr>
+        <w:t xml:space="preserve"> and come up with health care impact metrics </w:t>
+      </w:r>
+      <w:r>
+        <w:rPr>
+          <w:rFonts w:cstheme="minorHAnsi"/>
+          <w:color w:val="000000"/>
+        </w:rPr>
+        <w:t>from said models</w:t>
+      </w:r>
+      <w:r>
+        <w:rPr>
+          <w:rFonts w:cstheme="minorHAnsi"/>
+          <w:color w:val="000000"/>
+        </w:rPr>
+        <w:t xml:space="preserve">. </w:t>
+      </w:r>
+      <w:r>
+        <w:rPr>
+          <w:rFonts w:cstheme="minorHAnsi"/>
+          <w:color w:val="000000"/>
+        </w:rPr>
+        <w:t>In terms of usability</w:t>
+      </w:r>
+      <w:r>
+        <w:rPr>
+          <w:rFonts w:cstheme="minorHAnsi"/>
+          <w:color w:val="000000"/>
+        </w:rPr>
+        <w:t xml:space="preserve">, </w:t>
+      </w:r>
+      <w:r>
+        <w:rPr>
+          <w:rFonts w:cstheme="minorHAnsi"/>
+          <w:color w:val="000000"/>
+        </w:rPr>
+        <w:t xml:space="preserve">the US Census Bureau offer </w:t>
+      </w:r>
+      <w:r>
+        <w:rPr>
+          <w:rFonts w:cstheme="minorHAnsi"/>
+          <w:color w:val="000000"/>
+        </w:rPr>
+        <w:t>its</w:t>
+      </w:r>
+      <w:r>
+        <w:rPr>
+          <w:rFonts w:cstheme="minorHAnsi"/>
+          <w:color w:val="000000"/>
+        </w:rPr>
+        <w:t xml:space="preserve"> API as a service, which is offered conditionally subject to “acceptance of the terms and conditions contained” in its terms of service document [11]. </w:t>
+      </w:r>
     </w:p>
     <w:p>
       <w:pPr>
@@ -279,58 +769,168 @@
           <w:bCs/>
           <w:color w:val="000000"/>
         </w:rPr>
+        <w:t>Unknowns and dependencies</w:t>
+      </w:r>
+      <w:r>
+        <w:rPr>
+          <w:rFonts w:cstheme="minorHAnsi"/>
+          <w:color w:val="000000"/>
+        </w:rPr>
+        <w:t>:</w:t>
+      </w:r>
+    </w:p>
+    <w:p>
+      <w:pPr>
+        <w:rPr>
+          <w:rFonts w:cstheme="minorHAnsi"/>
+          <w:color w:val="000000"/>
+        </w:rPr>
+      </w:pPr>
+      <w:r>
+        <w:rPr>
+          <w:rFonts w:cstheme="minorHAnsi"/>
+          <w:color w:val="000000"/>
+        </w:rPr>
+        <w:t xml:space="preserve">This extension plan would not be complete without highlighting the various flaws and assumptions that may ultimately nullify the outcomes of this work. Below five different issues with this work will be discussed. </w:t>
+      </w:r>
+    </w:p>
+    <w:p>
+      <w:pPr>
+        <w:rPr>
+          <w:rFonts w:cstheme="minorHAnsi"/>
+          <w:color w:val="000000"/>
+        </w:rPr>
+      </w:pPr>
+      <w:r>
+        <w:rPr>
+          <w:rFonts w:cstheme="minorHAnsi"/>
+          <w:color w:val="000000"/>
+        </w:rPr>
+        <w:t>O</w:t>
+      </w:r>
+      <w:r>
+        <w:rPr>
+          <w:rFonts w:cstheme="minorHAnsi"/>
+          <w:color w:val="000000"/>
+        </w:rPr>
+        <w:t xml:space="preserve">ne major flaw with this analysis which was apparent in the first part of the project is how the smoke estimate metric that was used is inherently flawed due to multiple reasons. </w:t>
+      </w:r>
+      <w:r>
+        <w:rPr>
+          <w:rFonts w:cstheme="minorHAnsi"/>
+          <w:color w:val="000000"/>
+        </w:rPr>
+        <w:t>First,</w:t>
+      </w:r>
+      <w:r>
+        <w:rPr>
+          <w:rFonts w:cstheme="minorHAnsi"/>
+          <w:color w:val="000000"/>
+        </w:rPr>
+        <w:t xml:space="preserve"> the metric only considers wildfires that occurred within 1250 miles of Leavenworth, Kansas</w:t>
+      </w:r>
+      <w:r>
+        <w:rPr>
+          <w:rFonts w:cstheme="minorHAnsi"/>
+          <w:color w:val="000000"/>
+        </w:rPr>
+        <w:t xml:space="preserve">; it is common knowledge that wildfires can travel thousands of miles. Second, the smoke estimate assumes that the USGS wildfire polygons, dates, and other associated data are correct. Third, the smoke estimate uses a formula that incorporates distance from Leavenworth which is assumed to be the average distance from all polygon </w:t>
+      </w:r>
+      <w:r>
+        <w:rPr>
+          <w:rFonts w:cstheme="minorHAnsi"/>
+          <w:color w:val="000000"/>
+        </w:rPr>
         <w:lastRenderedPageBreak/>
-        <w:t>Data or model to be used</w:t>
-      </w:r>
-      <w:r>
-        <w:rPr>
-          <w:rFonts w:cstheme="minorHAnsi"/>
-          <w:color w:val="000000"/>
-        </w:rPr>
-        <w:t>:</w:t>
-      </w:r>
-    </w:p>
-    <w:p>
-      <w:pPr>
-        <w:rPr>
-          <w:rFonts w:cstheme="minorHAnsi"/>
-          <w:color w:val="000000"/>
-        </w:rPr>
-      </w:pPr>
-      <w:r>
-        <w:rPr>
-          <w:rFonts w:cstheme="minorHAnsi"/>
-          <w:color w:val="000000"/>
-        </w:rPr>
-        <w:t>In terms of the data being used for this work, the two datasets</w:t>
-      </w:r>
-      <w:r>
-        <w:rPr>
-          <w:rFonts w:cstheme="minorHAnsi"/>
-          <w:color w:val="000000"/>
-        </w:rPr>
-        <w:t xml:space="preserve"> [8, 9]</w:t>
-      </w:r>
-      <w:r>
-        <w:rPr>
-          <w:rFonts w:cstheme="minorHAnsi"/>
-          <w:color w:val="000000"/>
-        </w:rPr>
-        <w:t xml:space="preserve"> from the first part of this project will obviously be reused for smoke and air quality analyis. </w:t>
-      </w:r>
-      <w:r>
-        <w:rPr>
-          <w:rFonts w:cstheme="minorHAnsi"/>
-          <w:color w:val="000000"/>
-        </w:rPr>
-        <w:t xml:space="preserve">The first dataset comes from [8], which in short contains wildfire data (polygons and metadata) that occurred from the 1800s to 2021. This wildfire dataset is planned to be used to estimate and project the smoke impact on Leavenworth using historical fire data and statistical </w:t>
-      </w:r>
-      <w:r>
-        <w:rPr>
-          <w:rFonts w:cstheme="minorHAnsi"/>
-          <w:color w:val="000000"/>
-        </w:rPr>
-        <w:t>techniques</w:t>
+        <w:t xml:space="preserve">points of the fire to Leavenworth’s coordinates. Fourth, the smoke estimate incorporates two other estimates of both the average amount of wood per square feet in a forest and the volume of smoke produced by burning wood. These estimates are likely bad due to the fact that the estimate does not  incorporate what type of trees were being burned or how dense the forests were. Fifth, smoke dispersion is very complicated, and in state-of-the-art methodology is often estimated with an atmospheric transport model such as HYSPLIT [12]. In our case, since we do not have the resources to incorporate such expensive methods, we must assume smoke dispersion is inversely proportional to distance, which is a gross oversimplification. </w:t>
+      </w:r>
+      <w:r>
+        <w:rPr>
+          <w:rFonts w:cstheme="minorHAnsi"/>
+          <w:color w:val="000000"/>
+        </w:rPr>
+        <w:t>To summarize, the estimated smoke metric is likely very inaccurate due to the reasons listed above.</w:t>
+      </w:r>
+    </w:p>
+    <w:p>
+      <w:pPr>
+        <w:rPr>
+          <w:rFonts w:cstheme="minorHAnsi"/>
+          <w:color w:val="000000"/>
+        </w:rPr>
+      </w:pPr>
+      <w:r>
+        <w:rPr>
+          <w:rFonts w:cstheme="minorHAnsi"/>
+          <w:color w:val="000000"/>
+        </w:rPr>
+        <w:t>Another major flaw present in this work is that the AQI estimates being used to analyze the historical air quality of Leavenworth</w:t>
+      </w:r>
+      <w:r>
+        <w:rPr>
+          <w:rFonts w:cstheme="minorHAnsi"/>
+          <w:color w:val="000000"/>
+        </w:rPr>
+        <w:t xml:space="preserve"> also are operating under many assumptions. For example, since wildfire smoke is the main concern, the AQI estimate used excludes pollutants such as Carbon Monoxide, Lead, Nitrogen Dioxide, Ozone, and Sulfur Dioxide [13]. Additionally, </w:t>
+      </w:r>
+      <w:r>
+        <w:rPr>
+          <w:rFonts w:cstheme="minorHAnsi"/>
+          <w:color w:val="000000"/>
+        </w:rPr>
+        <w:t xml:space="preserve">no air quality monitoring stations directly exist in Leavenworth, which means AQI estimates must consider multiple air quality system in the surrounding counties, which leads to some inaccuracies in the AQI estimate. </w:t>
+      </w:r>
+    </w:p>
+    <w:p>
+      <w:pPr>
+        <w:rPr>
+          <w:rFonts w:cstheme="minorHAnsi"/>
+          <w:color w:val="000000"/>
+        </w:rPr>
+      </w:pPr>
+      <w:r>
+        <w:rPr>
+          <w:rFonts w:cstheme="minorHAnsi"/>
+          <w:color w:val="000000"/>
+        </w:rPr>
+        <w:t xml:space="preserve">One major assumption that this work will make is that data from the US Census Bureau is correct. Luckily the data explored from the US Census Bureau thus far has stated uncertainties, but it is currently unclear how those uncertainties were formed. For the most part, US Census Bureau data can be formed via polling, which means that the uncertainties between datasets may differ as well. </w:t>
+      </w:r>
+    </w:p>
+    <w:p>
+      <w:pPr>
+        <w:rPr>
+          <w:rFonts w:cstheme="minorHAnsi"/>
+          <w:color w:val="000000"/>
+        </w:rPr>
+      </w:pPr>
+      <w:r>
+        <w:rPr>
+          <w:rFonts w:cstheme="minorHAnsi"/>
+          <w:color w:val="000000"/>
+        </w:rPr>
+        <w:t>From there, the main unknowns of this work are mainly related to the development of quantitative health care impacts from smoke. For example, a question that must be answered in this work is “By what basis can health care impact be quantified”. Answering this question can lead down two main paths. First, one can likely leverage existing research papers to try to understand and quantify how influxes of patients can overwhelm support services, how smoke can cause specific health defects, how susceptible elderly people are to wildfire smoke, etc. Another option is to come up with custom health care impact metrics and not worry about relative scale, but rather overall trends.</w:t>
+      </w:r>
+    </w:p>
+    <w:p>
+      <w:pPr>
+        <w:rPr>
+          <w:rFonts w:cstheme="minorHAnsi"/>
+          <w:color w:val="000000"/>
+        </w:rPr>
+      </w:pPr>
+      <w:r>
+        <w:rPr>
+          <w:rFonts w:cstheme="minorHAnsi"/>
+          <w:color w:val="000000"/>
+        </w:rPr>
+        <w:t xml:space="preserve">Finally, the biggest unknown is whether or not any proposed policies based on my analysis would have a positive effect or not. While policymaking by itself is quite difficult, this problem adds another layer of difficulty by using many assumption-based estimates. </w:t>
+      </w:r>
+      <w:r>
+        <w:rPr>
+          <w:rFonts w:cstheme="minorHAnsi"/>
+          <w:color w:val="000000"/>
+        </w:rPr>
+        <w:t xml:space="preserve">It seems that proving concrete proof to whether or not policy recommendations would have the desired outcome may be impossible even assuming analysis is correctly estimated. Overall, for the sake of the work, it is likely that by the time suggestive measures are proposed metrics will be assumed to be correct.  </w:t>
       </w:r>
       <w:r>
         <w:rPr>
@@ -339,142 +939,14 @@
         </w:rPr>
         <w:t xml:space="preserve"> </w:t>
       </w:r>
-      <w:r>
-        <w:rPr>
-          <w:rFonts w:cstheme="minorHAnsi"/>
-          <w:color w:val="000000"/>
-        </w:rPr>
-        <w:t>such as</w:t>
-      </w:r>
-      <w:r>
-        <w:rPr>
-          <w:rFonts w:cstheme="minorHAnsi"/>
-          <w:color w:val="000000"/>
-        </w:rPr>
-        <w:t xml:space="preserve"> linear regression</w:t>
-      </w:r>
-      <w:r>
-        <w:rPr>
-          <w:rFonts w:cstheme="minorHAnsi"/>
-          <w:color w:val="000000"/>
-        </w:rPr>
-        <w:t xml:space="preserve"> modeling</w:t>
-      </w:r>
-      <w:r>
-        <w:rPr>
-          <w:rFonts w:cstheme="minorHAnsi"/>
-          <w:color w:val="000000"/>
-        </w:rPr>
-        <w:t xml:space="preserve"> and </w:t>
-      </w:r>
-      <w:r>
-        <w:rPr>
-          <w:rFonts w:cstheme="minorHAnsi"/>
-          <w:color w:val="000000"/>
-        </w:rPr>
-        <w:t>autoregressive integrating moving average (ARIMA) modeling.</w:t>
-      </w:r>
-      <w:r>
-        <w:rPr>
-          <w:rFonts w:cstheme="minorHAnsi"/>
-          <w:color w:val="000000"/>
-        </w:rPr>
-        <w:t xml:space="preserve"> The reason the estimate smoke impact metric is important is to be able to show policymakers whether or not Leavenworth is at risk in the future of having a lower averaged air quality. </w:t>
-      </w:r>
-      <w:r>
-        <w:rPr>
-          <w:rFonts w:cstheme="minorHAnsi"/>
-          <w:color w:val="000000"/>
-        </w:rPr>
-        <w:t>In terms of permissable use, this dataset is “</w:t>
-      </w:r>
-      <w:r>
-        <w:rPr>
-          <w:rFonts w:cstheme="minorHAnsi"/>
-          <w:color w:val="000000"/>
-        </w:rPr>
-        <w:t>freely redistributable with proper metadata and source attribution</w:t>
-      </w:r>
-      <w:r>
-        <w:rPr>
-          <w:rFonts w:cstheme="minorHAnsi"/>
-          <w:color w:val="000000"/>
-        </w:rPr>
-        <w:t>” and has one requirement stated to be “</w:t>
-      </w:r>
-      <w:r>
-        <w:rPr>
-          <w:rFonts w:cstheme="minorHAnsi"/>
-          <w:color w:val="000000"/>
-        </w:rPr>
-        <w:t>The U.S. Geological Survey requests to be acknowledged as originator of these data in future products or derivative research.</w:t>
-      </w:r>
-      <w:r>
-        <w:rPr>
-          <w:rFonts w:cstheme="minorHAnsi"/>
-          <w:color w:val="000000"/>
-        </w:rPr>
-        <w:t>“ [8]</w:t>
-      </w:r>
-    </w:p>
-    <w:p>
-      <w:pPr>
-        <w:rPr>
-          <w:rFonts w:cstheme="minorHAnsi"/>
-          <w:color w:val="000000"/>
-        </w:rPr>
-      </w:pPr>
-      <w:r>
-        <w:rPr>
-          <w:rFonts w:cstheme="minorHAnsi"/>
-          <w:color w:val="000000"/>
-        </w:rPr>
-        <w:t xml:space="preserve">The second dataset comes from [9], which is an API designed “to obtain row-level data from the EPA’s Air Quality System database” [9].  </w:t>
-      </w:r>
-    </w:p>
-    <w:p>
-      <w:pPr>
-        <w:rPr>
-          <w:rFonts w:cstheme="minorHAnsi"/>
-          <w:color w:val="000000"/>
-        </w:rPr>
-      </w:pPr>
-      <w:r>
-        <w:rPr>
-          <w:rFonts w:cstheme="minorHAnsi"/>
-          <w:color w:val="000000"/>
-        </w:rPr>
-        <w:t>The last dataset is the us census bureau</w:t>
-      </w:r>
-      <w:r>
-        <w:rPr>
-          <w:rFonts w:cstheme="minorHAnsi"/>
-          <w:color w:val="000000"/>
-        </w:rPr>
-        <w:t xml:space="preserve"> [3]</w:t>
-      </w:r>
-      <w:r>
-        <w:rPr>
-          <w:rFonts w:cstheme="minorHAnsi"/>
-          <w:color w:val="000000"/>
-        </w:rPr>
-        <w:t xml:space="preserve">. </w:t>
-      </w:r>
-    </w:p>
-    <w:p>
-      <w:pPr>
-        <w:rPr>
-          <w:rFonts w:cstheme="minorHAnsi"/>
-          <w:color w:val="000000"/>
-        </w:rPr>
-      </w:pPr>
-      <w:r>
-        <w:rPr>
-          <w:rFonts w:cstheme="minorHAnsi"/>
-          <w:color w:val="000000"/>
-        </w:rPr>
-        <w:t xml:space="preserve">Will look around for models that estimate health conditions based on age, and then smoke impacts based on health conditions and come up with health care impact metrics from there. </w:t>
-      </w:r>
+    </w:p>
+    <w:p>
+      <w:pPr>
+        <w:rPr>
+          <w:rFonts w:cstheme="minorHAnsi"/>
+          <w:color w:val="000000"/>
+        </w:rPr>
+      </w:pPr>
     </w:p>
     <w:p>
       <w:pPr>
@@ -490,7 +962,7 @@
           <w:bCs/>
           <w:color w:val="000000"/>
         </w:rPr>
-        <w:t>Unknowns and dependencies</w:t>
+        <w:t>Timeline to completion</w:t>
       </w:r>
       <w:r>
         <w:rPr>
@@ -512,227 +984,244 @@
           <w:rFonts w:cstheme="minorHAnsi"/>
           <w:color w:val="000000"/>
         </w:rPr>
-        <w:t>The smoke estimates suck</w:t>
-      </w:r>
-    </w:p>
-    <w:p>
-      <w:pPr>
-        <w:rPr>
-          <w:rFonts w:cstheme="minorHAnsi"/>
-          <w:color w:val="000000"/>
-        </w:rPr>
-      </w:pPr>
-      <w:r>
-        <w:rPr>
-          <w:rFonts w:cstheme="minorHAnsi"/>
-          <w:color w:val="000000"/>
-        </w:rPr>
-        <w:t>The aqi estimates suck</w:t>
-      </w:r>
-    </w:p>
-    <w:p>
-      <w:pPr>
-        <w:rPr>
-          <w:rFonts w:cstheme="minorHAnsi"/>
-          <w:color w:val="000000"/>
-        </w:rPr>
-      </w:pPr>
-      <w:r>
-        <w:rPr>
-          <w:rFonts w:cstheme="minorHAnsi"/>
-          <w:color w:val="000000"/>
-        </w:rPr>
-        <w:t>Assuming census data is mostly correct regardless of stated uncertainties</w:t>
-      </w:r>
-    </w:p>
-    <w:p>
-      <w:pPr>
-        <w:rPr>
-          <w:rFonts w:cstheme="minorHAnsi"/>
-          <w:color w:val="000000"/>
-        </w:rPr>
-      </w:pPr>
-      <w:r>
-        <w:rPr>
-          <w:rFonts w:cstheme="minorHAnsi"/>
-          <w:color w:val="000000"/>
-        </w:rPr>
-        <w:t>What basis am I going to use for health care impacts? Research papers? Arbitrary scale? Etc?</w:t>
-      </w:r>
-    </w:p>
-    <w:p>
-      <w:pPr>
-        <w:rPr>
-          <w:rFonts w:cstheme="minorHAnsi"/>
-          <w:color w:val="000000"/>
-        </w:rPr>
-      </w:pPr>
-      <w:r>
-        <w:rPr>
-          <w:rFonts w:cstheme="minorHAnsi"/>
-          <w:color w:val="000000"/>
-        </w:rPr>
-        <w:t>Would my proposed policies actually help with anything? Proof?</w:t>
-      </w:r>
-    </w:p>
-    <w:p>
-      <w:pPr>
-        <w:rPr>
-          <w:rFonts w:cstheme="minorHAnsi"/>
-          <w:color w:val="000000"/>
-        </w:rPr>
-      </w:pPr>
-    </w:p>
-    <w:p>
-      <w:pPr>
-        <w:rPr>
-          <w:rFonts w:cstheme="minorHAnsi"/>
-          <w:color w:val="000000"/>
-        </w:rPr>
-      </w:pPr>
-      <w:r>
-        <w:rPr>
-          <w:rFonts w:cstheme="minorHAnsi"/>
-          <w:b/>
-          <w:bCs/>
-          <w:color w:val="000000"/>
-        </w:rPr>
-        <w:t>Timeline to completion</w:t>
-      </w:r>
-      <w:r>
-        <w:rPr>
-          <w:rFonts w:cstheme="minorHAnsi"/>
-          <w:color w:val="000000"/>
-        </w:rPr>
-        <w:t>:</w:t>
-      </w:r>
-    </w:p>
-    <w:p>
-      <w:pPr>
-        <w:rPr>
-          <w:rFonts w:cstheme="minorHAnsi"/>
-          <w:color w:val="000000"/>
-        </w:rPr>
-      </w:pPr>
-      <w:r>
-        <w:rPr>
-          <w:rFonts w:cstheme="minorHAnsi"/>
-          <w:color w:val="000000"/>
-        </w:rPr>
-        <w:t>Collect demographic data for the questions we want from US census of bureau</w:t>
-      </w:r>
-    </w:p>
-    <w:p>
-      <w:pPr>
-        <w:rPr>
-          <w:rFonts w:cstheme="minorHAnsi"/>
-          <w:color w:val="000000"/>
-        </w:rPr>
-      </w:pPr>
-      <w:r>
-        <w:rPr>
-          <w:rFonts w:cstheme="minorHAnsi"/>
-          <w:color w:val="000000"/>
-        </w:rPr>
-        <w:t>Estimate health care impacts on general population from smoke estimates</w:t>
-      </w:r>
-    </w:p>
-    <w:p>
-      <w:pPr>
-        <w:rPr>
-          <w:rFonts w:cstheme="minorHAnsi"/>
-          <w:color w:val="000000"/>
-        </w:rPr>
-      </w:pPr>
-      <w:r>
-        <w:rPr>
-          <w:rFonts w:cstheme="minorHAnsi"/>
-          <w:color w:val="000000"/>
-        </w:rPr>
-        <w:t>Estimate health care impacts on elderly population from smoke estimates</w:t>
-      </w:r>
-    </w:p>
-    <w:p>
-      <w:pPr>
-        <w:rPr>
-          <w:rFonts w:cstheme="minorHAnsi"/>
-          <w:color w:val="000000"/>
-        </w:rPr>
-      </w:pPr>
-      <w:r>
-        <w:rPr>
-          <w:rFonts w:cstheme="minorHAnsi"/>
-          <w:color w:val="000000"/>
-        </w:rPr>
-        <w:t>Predict and project health care impact to 2050</w:t>
-      </w:r>
-    </w:p>
-    <w:p>
-      <w:pPr>
-        <w:rPr>
-          <w:rFonts w:cstheme="minorHAnsi"/>
-          <w:color w:val="000000"/>
-        </w:rPr>
-      </w:pPr>
-      <w:r>
-        <w:rPr>
-          <w:rFonts w:cstheme="minorHAnsi"/>
-          <w:color w:val="000000"/>
-        </w:rPr>
-        <w:t>Summarize findings</w:t>
-      </w:r>
-    </w:p>
-    <w:p>
-      <w:pPr>
-        <w:rPr>
-          <w:rFonts w:cstheme="minorHAnsi"/>
-          <w:color w:val="000000"/>
-        </w:rPr>
-      </w:pPr>
-      <w:r>
-        <w:rPr>
-          <w:rFonts w:cstheme="minorHAnsi"/>
-          <w:color w:val="000000"/>
-        </w:rPr>
-        <w:t>Come up with p</w:t>
-      </w:r>
-      <w:r>
-        <w:rPr>
-          <w:rFonts w:cstheme="minorHAnsi"/>
-          <w:color w:val="000000"/>
-        </w:rPr>
-        <w:t>olicy recommendations for the city</w:t>
-      </w:r>
-    </w:p>
-    <w:p>
-      <w:pPr>
-        <w:rPr>
-          <w:rFonts w:cstheme="minorHAnsi"/>
-          <w:color w:val="000000"/>
-        </w:rPr>
-      </w:pPr>
-      <w:r>
-        <w:rPr>
-          <w:rFonts w:cstheme="minorHAnsi"/>
-          <w:color w:val="000000"/>
-        </w:rPr>
-        <w:t>Presentation slides</w:t>
-      </w:r>
-    </w:p>
-    <w:p>
-      <w:pPr>
-        <w:rPr>
-          <w:rFonts w:cstheme="minorHAnsi"/>
-          <w:color w:val="000000"/>
-        </w:rPr>
-      </w:pPr>
-      <w:r>
-        <w:rPr>
-          <w:rFonts w:cstheme="minorHAnsi"/>
-          <w:color w:val="000000"/>
-        </w:rPr>
-        <w:t>Final report</w:t>
-      </w:r>
+        <w:t xml:space="preserve">Below will list each significant task that will need to be completed in order to have enough information ready to compile a final, extensive report. Specifically, each task will be its own paragraph that includes a task description, time estimate, and justification for the time estimate. </w:t>
+      </w:r>
+    </w:p>
+    <w:p>
+      <w:pPr>
+        <w:rPr>
+          <w:rFonts w:cstheme="minorHAnsi"/>
+          <w:color w:val="000000"/>
+        </w:rPr>
+      </w:pPr>
+      <w:r>
+        <w:rPr>
+          <w:rFonts w:cstheme="minorHAnsi"/>
+          <w:color w:val="000000"/>
+        </w:rPr>
+        <w:t xml:space="preserve">The first major task that will need to be completed is to form census datasets for the city of Leavenworth, Kansas. These datasets will be formed by using the census API [14] and will likely contain historical demographic, employment, and health data. The estimated time cost for this task will be </w:t>
+      </w:r>
+      <w:r>
+        <w:rPr>
+          <w:rFonts w:cstheme="minorHAnsi"/>
+          <w:color w:val="000000"/>
+        </w:rPr>
+        <w:lastRenderedPageBreak/>
+        <w:t>roughly twelve hours due to the nature of learning a new API, making multiple requests to a free service over the internet, download time, and formatting data into a better format for the general analysis.</w:t>
+      </w:r>
+    </w:p>
+    <w:p>
+      <w:pPr>
+        <w:rPr>
+          <w:rFonts w:cstheme="minorHAnsi"/>
+          <w:color w:val="000000"/>
+        </w:rPr>
+      </w:pPr>
+      <w:r>
+        <w:rPr>
+          <w:rFonts w:cstheme="minorHAnsi"/>
+          <w:color w:val="000000"/>
+        </w:rPr>
+        <w:t xml:space="preserve">Next, once demographic data is collected, the difficult challenge of estimating health care impacts on both the general population and the elderly population specifically will be next. In short, this task will require extensive reading of the current body of healthcare research to determine both if any significant impact could </w:t>
+      </w:r>
+      <w:r>
+        <w:rPr>
+          <w:rFonts w:cstheme="minorHAnsi"/>
+          <w:color w:val="000000"/>
+        </w:rPr>
+        <w:t>affect</w:t>
+      </w:r>
+      <w:r>
+        <w:rPr>
+          <w:rFonts w:cstheme="minorHAnsi"/>
+          <w:color w:val="000000"/>
+        </w:rPr>
+        <w:t xml:space="preserve"> Leavenworth from smoke</w:t>
+      </w:r>
+      <w:r>
+        <w:rPr>
+          <w:rFonts w:cstheme="minorHAnsi"/>
+          <w:color w:val="000000"/>
+        </w:rPr>
+        <w:t xml:space="preserve"> and what those effects may be. The estimated time cost for this task may be &gt; 30 hours, as this task will require a lot of research, and then finally interfacing between AQI, wildfire, and census datasets. </w:t>
+      </w:r>
+    </w:p>
+    <w:p>
+      <w:pPr>
+        <w:rPr>
+          <w:rFonts w:cstheme="minorHAnsi"/>
+          <w:color w:val="000000"/>
+        </w:rPr>
+      </w:pPr>
+      <w:r>
+        <w:rPr>
+          <w:rFonts w:cstheme="minorHAnsi"/>
+          <w:color w:val="000000"/>
+        </w:rPr>
+        <w:t xml:space="preserve">After that task in completed, the next task will follow a similar pattern to previous work, which is creating a predictive model that will both predict current health care impacts and project the future health care impacts for Leavenworth going into the year 2050. </w:t>
+      </w:r>
+      <w:r>
+        <w:rPr>
+          <w:rFonts w:cstheme="minorHAnsi"/>
+          <w:color w:val="000000"/>
+        </w:rPr>
+        <w:t>Assuming the previous task combines datasets effectively, this task should take no longer than four hours, as this work will likely continue to employ both a linear regression and autoregressive moving integrated average model for predictions and projections.</w:t>
+      </w:r>
+    </w:p>
+    <w:p>
+      <w:pPr>
+        <w:rPr>
+          <w:rFonts w:cstheme="minorHAnsi"/>
+          <w:color w:val="000000"/>
+        </w:rPr>
+      </w:pPr>
+      <w:r>
+        <w:rPr>
+          <w:rFonts w:cstheme="minorHAnsi"/>
+          <w:color w:val="000000"/>
+        </w:rPr>
+        <w:t>The next major task is to go through all of the work completed from previous tasks and s</w:t>
+      </w:r>
+      <w:r>
+        <w:rPr>
+          <w:rFonts w:cstheme="minorHAnsi"/>
+          <w:color w:val="000000"/>
+        </w:rPr>
+        <w:t>ummarize findings</w:t>
+      </w:r>
+      <w:r>
+        <w:rPr>
+          <w:rFonts w:cstheme="minorHAnsi"/>
+          <w:color w:val="000000"/>
+        </w:rPr>
+        <w:t>. This work will include developing multiple visuals, validating models, and finding out what the general story of the analysis is. It is likely this work will take roughly five hours, as developing good visuals often requires some extra programming and data manipulation.</w:t>
+      </w:r>
+    </w:p>
+    <w:p>
+      <w:pPr>
+        <w:rPr>
+          <w:rFonts w:cstheme="minorHAnsi"/>
+          <w:color w:val="000000"/>
+        </w:rPr>
+      </w:pPr>
+      <w:r>
+        <w:rPr>
+          <w:rFonts w:cstheme="minorHAnsi"/>
+          <w:color w:val="000000"/>
+        </w:rPr>
+        <w:t xml:space="preserve">Finally, given the summary of completed work and an overall story, the most important task is to come up with policy recommendations for Leavenworth. This task will require careful consideration of Leavenworth’s history, economy, and background as well as knowledge of how other cities have dealt with similar issues over time. This stage of the work is likely to take ten or more hours due to the research that must be involved. </w:t>
+      </w:r>
+    </w:p>
+    <w:p>
+      <w:pPr>
+        <w:rPr>
+          <w:rFonts w:cstheme="minorHAnsi"/>
+          <w:color w:val="000000"/>
+        </w:rPr>
+      </w:pPr>
+      <w:r>
+        <w:rPr>
+          <w:rFonts w:cstheme="minorHAnsi"/>
+          <w:color w:val="000000"/>
+        </w:rPr>
+        <w:t>After the main work has been completed, to comply with project grading criteria a set of p</w:t>
+      </w:r>
+      <w:r>
+        <w:rPr>
+          <w:rFonts w:cstheme="minorHAnsi"/>
+          <w:color w:val="000000"/>
+        </w:rPr>
+        <w:t>resentation slides</w:t>
+      </w:r>
+      <w:r>
+        <w:rPr>
+          <w:rFonts w:cstheme="minorHAnsi"/>
+          <w:color w:val="000000"/>
+        </w:rPr>
+        <w:t xml:space="preserve"> will be developed that </w:t>
+      </w:r>
+      <w:r>
+        <w:rPr>
+          <w:rFonts w:cstheme="minorHAnsi"/>
+          <w:color w:val="000000"/>
+        </w:rPr>
+        <w:t>highlight</w:t>
+      </w:r>
+      <w:r>
+        <w:rPr>
+          <w:rFonts w:cstheme="minorHAnsi"/>
+          <w:color w:val="000000"/>
+        </w:rPr>
+        <w:t xml:space="preserve"> and showcases the most important aspects of the project. Specifically, there is a requirement for the presentation to consist of eleven slides in the “PechaKucha” style presentation [15]. </w:t>
+      </w:r>
+      <w:r>
+        <w:rPr>
+          <w:rFonts w:cstheme="minorHAnsi"/>
+          <w:color w:val="000000"/>
+        </w:rPr>
+        <w:t>This portion will likely take two or three hours at most, as creating slides at this point will not require any additional technical work or research.</w:t>
+      </w:r>
+    </w:p>
+    <w:p>
+      <w:pPr>
+        <w:rPr>
+          <w:rFonts w:cstheme="minorHAnsi"/>
+          <w:color w:val="000000"/>
+        </w:rPr>
+      </w:pPr>
+      <w:r>
+        <w:rPr>
+          <w:rFonts w:cstheme="minorHAnsi"/>
+          <w:color w:val="000000"/>
+        </w:rPr>
+        <w:t>Lastly, to again comply with project grading criteria a f</w:t>
+      </w:r>
+      <w:r>
+        <w:rPr>
+          <w:rFonts w:cstheme="minorHAnsi"/>
+          <w:color w:val="000000"/>
+        </w:rPr>
+        <w:t>inal report</w:t>
+      </w:r>
+      <w:r>
+        <w:rPr>
+          <w:rFonts w:cstheme="minorHAnsi"/>
+          <w:color w:val="000000"/>
+        </w:rPr>
+        <w:t xml:space="preserve"> will be written that includes methods used, results, as well as information from previous documents. Specifically, the report must include introduction, background, methodology, finding, discussion, limitation, conclusion, reference, and data source sections. It is likely that this task will take twelve hours at a minimum, as writing a good report takes time. </w:t>
+      </w:r>
+    </w:p>
+    <w:p>
+      <w:pPr>
+        <w:rPr>
+          <w:rFonts w:cstheme="minorHAnsi"/>
+          <w:color w:val="000000"/>
+        </w:rPr>
+      </w:pPr>
+    </w:p>
+    <w:p>
+      <w:pPr>
+        <w:rPr>
+          <w:rFonts w:cstheme="minorHAnsi"/>
+          <w:color w:val="000000"/>
+        </w:rPr>
+      </w:pPr>
+    </w:p>
+    <w:p>
+      <w:pPr>
+        <w:rPr>
+          <w:rFonts w:cstheme="minorHAnsi"/>
+          <w:color w:val="000000"/>
+        </w:rPr>
+      </w:pPr>
+    </w:p>
+    <w:p>
+      <w:pPr>
+        <w:rPr>
+          <w:rFonts w:cstheme="minorHAnsi"/>
+          <w:color w:val="000000"/>
+        </w:rPr>
+      </w:pPr>
     </w:p>
     <w:p>
       <w:pPr>
@@ -884,7 +1373,7 @@
         </w:rPr>
         <w:t xml:space="preserve">[5] </w:t>
       </w:r>
-      <w:hyperlink r:id="rId9" w:history="1">
+      <w:hyperlink r:id="rId9" w:anchor=":~:text=age%20dependency%20ratio-,The%20old%2Dage%20to%20working%2Dage%20demographic%20ratio%20is%20defined,rates%2C%20fertility%20rates%20and%20migration" w:history="1">
         <w:r>
           <w:rPr>
             <w:rStyle w:val="Hyperlink"/>
@@ -1009,6 +1498,202 @@
             <w:rFonts w:cstheme="minorHAnsi"/>
           </w:rPr>
           <w:t>https://aqs.epa.gov/aqsweb/documents/data_api.html</w:t>
+        </w:r>
+      </w:hyperlink>
+      <w:r>
+        <w:rPr>
+          <w:rFonts w:cstheme="minorHAnsi"/>
+        </w:rPr>
+        <w:t xml:space="preserve"> </w:t>
+      </w:r>
+    </w:p>
+    <w:p>
+      <w:pPr>
+        <w:rPr>
+          <w:rFonts w:cstheme="minorHAnsi"/>
+        </w:rPr>
+      </w:pPr>
+      <w:r>
+        <w:rPr>
+          <w:rFonts w:cstheme="minorHAnsi"/>
+        </w:rPr>
+        <w:t xml:space="preserve">[10] </w:t>
+      </w:r>
+      <w:hyperlink r:id="rId14" w:history="1">
+        <w:r>
+          <w:rPr>
+            <w:rStyle w:val="Hyperlink"/>
+            <w:rFonts w:cstheme="minorHAnsi"/>
+          </w:rPr>
+          <w:t>https://www.airnow.gov/aqi/aqi-basics/</w:t>
+        </w:r>
+      </w:hyperlink>
+      <w:r>
+        <w:rPr>
+          <w:rFonts w:cstheme="minorHAnsi"/>
+        </w:rPr>
+        <w:t xml:space="preserve"> </w:t>
+      </w:r>
+    </w:p>
+    <w:p>
+      <w:pPr>
+        <w:rPr>
+          <w:rFonts w:cstheme="minorHAnsi"/>
+        </w:rPr>
+      </w:pPr>
+      <w:r>
+        <w:rPr>
+          <w:rFonts w:cstheme="minorHAnsi"/>
+        </w:rPr>
+        <w:t xml:space="preserve">[11] </w:t>
+      </w:r>
+      <w:hyperlink r:id="rId15" w:history="1">
+        <w:r>
+          <w:rPr>
+            <w:rStyle w:val="Hyperlink"/>
+            <w:rFonts w:cstheme="minorHAnsi"/>
+          </w:rPr>
+          <w:t>https://www.census.gov/data/developers/about/terms-of-service.html</w:t>
+        </w:r>
+      </w:hyperlink>
+      <w:r>
+        <w:rPr>
+          <w:rFonts w:cstheme="minorHAnsi"/>
+        </w:rPr>
+        <w:t xml:space="preserve"> </w:t>
+      </w:r>
+    </w:p>
+    <w:p>
+      <w:pPr>
+        <w:rPr>
+          <w:rFonts w:cstheme="minorHAnsi"/>
+        </w:rPr>
+      </w:pPr>
+      <w:r>
+        <w:rPr>
+          <w:rFonts w:cstheme="minorHAnsi"/>
+        </w:rPr>
+        <w:t xml:space="preserve">[12] </w:t>
+      </w:r>
+      <w:hyperlink r:id="rId16" w:history="1">
+        <w:r>
+          <w:rPr>
+            <w:rStyle w:val="Hyperlink"/>
+            <w:rFonts w:cstheme="minorHAnsi"/>
+          </w:rPr>
+          <w:t>https://www.arl.noaa.gov/research/atmospheric-transport-and-dispersion/</w:t>
+        </w:r>
+      </w:hyperlink>
+      <w:r>
+        <w:rPr>
+          <w:rFonts w:cstheme="minorHAnsi"/>
+        </w:rPr>
+        <w:t xml:space="preserve"> </w:t>
+      </w:r>
+    </w:p>
+    <w:p>
+      <w:pPr>
+        <w:rPr>
+          <w:rFonts w:cstheme="minorHAnsi"/>
+        </w:rPr>
+      </w:pPr>
+      <w:r>
+        <w:rPr>
+          <w:rFonts w:cstheme="minorHAnsi"/>
+        </w:rPr>
+        <w:t xml:space="preserve">[13] </w:t>
+      </w:r>
+      <w:hyperlink r:id="rId17" w:history="1">
+        <w:r>
+          <w:rPr>
+            <w:rStyle w:val="Hyperlink"/>
+            <w:rFonts w:cstheme="minorHAnsi"/>
+          </w:rPr>
+          <w:t>https://www.epa.gov/air-trends</w:t>
+        </w:r>
+      </w:hyperlink>
+      <w:r>
+        <w:rPr>
+          <w:rFonts w:cstheme="minorHAnsi"/>
+        </w:rPr>
+        <w:t xml:space="preserve"> </w:t>
+      </w:r>
+    </w:p>
+    <w:p>
+      <w:pPr>
+        <w:rPr>
+          <w:rFonts w:cstheme="minorHAnsi"/>
+        </w:rPr>
+      </w:pPr>
+      <w:r>
+        <w:rPr>
+          <w:rFonts w:cstheme="minorHAnsi"/>
+        </w:rPr>
+        <w:t xml:space="preserve">[14] </w:t>
+      </w:r>
+      <w:hyperlink r:id="rId18" w:history="1">
+        <w:r>
+          <w:rPr>
+            <w:rStyle w:val="Hyperlink"/>
+            <w:rFonts w:cstheme="minorHAnsi"/>
+          </w:rPr>
+          <w:t>https://www.census.gov/data/developers/data-sets.html</w:t>
+        </w:r>
+      </w:hyperlink>
+      <w:r>
+        <w:rPr>
+          <w:rFonts w:cstheme="minorHAnsi"/>
+        </w:rPr>
+        <w:t xml:space="preserve"> </w:t>
+      </w:r>
+    </w:p>
+    <w:p>
+      <w:pPr>
+        <w:rPr>
+          <w:rFonts w:cstheme="minorHAnsi"/>
+        </w:rPr>
+      </w:pPr>
+      <w:r>
+        <w:rPr>
+          <w:rFonts w:cstheme="minorHAnsi"/>
+        </w:rPr>
+        <w:t xml:space="preserve">[15] </w:t>
+      </w:r>
+      <w:hyperlink r:id="rId19" w:history="1">
+        <w:r>
+          <w:rPr>
+            <w:rStyle w:val="Hyperlink"/>
+            <w:rFonts w:cstheme="minorHAnsi"/>
+          </w:rPr>
+          <w:t>https://en.wikipedia.org/wiki/PechaKucha</w:t>
+        </w:r>
+      </w:hyperlink>
+      <w:r>
+        <w:rPr>
+          <w:rFonts w:cstheme="minorHAnsi"/>
+        </w:rPr>
+        <w:t xml:space="preserve"> </w:t>
+      </w:r>
+    </w:p>
+    <w:p>
+      <w:pPr>
+        <w:rPr>
+          <w:rFonts w:cstheme="minorHAnsi"/>
+        </w:rPr>
+      </w:pPr>
+      <w:r>
+        <w:rPr>
+          <w:rFonts w:cstheme="minorHAnsi"/>
+        </w:rPr>
+        <w:t xml:space="preserve">[16] </w:t>
+      </w:r>
+      <w:hyperlink r:id="rId20" w:history="1">
+        <w:r>
+          <w:rPr>
+            <w:rStyle w:val="Hyperlink"/>
+            <w:rFonts w:cstheme="minorHAnsi"/>
+          </w:rPr>
+          <w:t>https://aqs.epa.gov/aqsweb/documents/data_api.html#terms</w:t>
         </w:r>
       </w:hyperlink>
       <w:r>

</xml_diff>